<commit_message>
Fix typo in WD: contrains -> constrains
</commit_message>
<xml_diff>
--- a/iso_docx/OFF_AM2_2020-12-29.docx
+++ b/iso_docx/OFF_AM2_2020-12-29.docx
@@ -92,31 +92,7 @@
           <w:rPr>
             <w:rStyle w:val="Hyperlink"/>
           </w:rPr>
-          <w:t>7.2.3 Ite</w:t>
-        </w:r>
-        <w:r>
-          <w:rPr>
-            <w:rStyle w:val="Hyperlink"/>
-          </w:rPr>
-          <w:t>m</w:t>
-        </w:r>
-        <w:r>
-          <w:rPr>
-            <w:rStyle w:val="Hyperlink"/>
-          </w:rPr>
-          <w:t xml:space="preserve"> </w:t>
-        </w:r>
-        <w:r>
-          <w:rPr>
-            <w:rStyle w:val="Hyperlink"/>
-          </w:rPr>
-          <w:t>v</w:t>
-        </w:r>
-        <w:r>
-          <w:rPr>
-            <w:rStyle w:val="Hyperlink"/>
-          </w:rPr>
-          <w:t>ariation stores</w:t>
+          <w:t>7.2.3 Item variation stores</w:t>
         </w:r>
       </w:hyperlink>
     </w:p>
@@ -147,9 +123,9 @@
         <w:t>Bibliography</w:t>
       </w:r>
     </w:p>
-    <w:bookmarkStart w:id="1" w:name="changes-to-off-4.3-data-types"/>
-    <w:bookmarkStart w:id="2" w:name="_Changes_to_OFF_3"/>
-    <w:bookmarkEnd w:id="2"/>
+    <w:bookmarkStart w:id="1" w:name="_Changes_to_OFF_3"/>
+    <w:bookmarkStart w:id="2" w:name="changes-to-off-4.3-data-types"/>
+    <w:bookmarkEnd w:id="1"/>
     <w:p>
       <w:pPr>
         <w:pStyle w:val="Heading2"/>
@@ -698,10 +674,10 @@
       <w:pPr>
         <w:pStyle w:val="Heading2"/>
       </w:pPr>
-      <w:bookmarkStart w:id="3" w:name="changes-to-off-5.7.11---color-table"/>
-      <w:bookmarkStart w:id="4" w:name="_Changes_to_OFF_2"/>
-      <w:bookmarkEnd w:id="1"/>
-      <w:bookmarkEnd w:id="4"/>
+      <w:bookmarkStart w:id="3" w:name="_Changes_to_OFF_2"/>
+      <w:bookmarkStart w:id="4" w:name="changes-to-off-5.7.11---color-table"/>
+      <w:bookmarkEnd w:id="2"/>
+      <w:bookmarkEnd w:id="3"/>
     </w:p>
     <w:p>
       <w:pPr>
@@ -3126,23 +3102,7 @@
           <w:b/>
           <w:bCs/>
         </w:rPr>
-        <w:t xml:space="preserve">Figure 5.27 </w:t>
-      </w:r>
-      <w:proofErr w:type="spellStart"/>
-      <w:r>
-        <w:rPr>
-          <w:b/>
-          <w:bCs/>
-        </w:rPr>
-        <w:t>PaintGlyph</w:t>
-      </w:r>
-      <w:proofErr w:type="spellEnd"/>
-      <w:r>
-        <w:rPr>
-          <w:b/>
-          <w:bCs/>
-        </w:rPr>
-        <w:t xml:space="preserve"> and PaintLinearGradient tables used to fill a shape with a linear gradient.</w:t>
+        <w:t>Figure 5.27 PaintGlyph and PaintLinearGradient tables used to fill a shape with a linear gradient.</w:t>
       </w:r>
     </w:p>
     <w:p>
@@ -3231,23 +3191,7 @@
           <w:b/>
           <w:bCs/>
         </w:rPr>
-        <w:t xml:space="preserve">Figure 5.28 A </w:t>
-      </w:r>
-      <w:proofErr w:type="spellStart"/>
-      <w:r>
-        <w:rPr>
-          <w:b/>
-          <w:bCs/>
-        </w:rPr>
-        <w:t>PaintGlyph</w:t>
-      </w:r>
-      <w:proofErr w:type="spellEnd"/>
-      <w:r>
-        <w:rPr>
-          <w:b/>
-          <w:bCs/>
-        </w:rPr>
-        <w:t xml:space="preserve"> table defines a clip region for the composition defined by its child sub-graph.</w:t>
+        <w:t>Figure 5.28 A PaintGlyph table defines a clip region for the composition defined by its child sub-graph.</w:t>
       </w:r>
     </w:p>
     <w:p>
@@ -3641,23 +3585,7 @@
           <w:b/>
           <w:bCs/>
         </w:rPr>
-        <w:t xml:space="preserve">Figure 5.32 </w:t>
-      </w:r>
-      <w:proofErr w:type="spellStart"/>
-      <w:r>
-        <w:rPr>
-          <w:b/>
-          <w:bCs/>
-        </w:rPr>
-        <w:t>PaintColrLayers</w:t>
-      </w:r>
-      <w:proofErr w:type="spellEnd"/>
-      <w:r>
-        <w:rPr>
-          <w:b/>
-          <w:bCs/>
-        </w:rPr>
-        <w:t xml:space="preserve"> table used as the root of a color glyph definition.</w:t>
+        <w:t>Figure 5.32 PaintColrLayers table used as the root of a color glyph definition.</w:t>
       </w:r>
     </w:p>
     <w:p>
@@ -4499,23 +4427,7 @@
           <w:b/>
           <w:bCs/>
         </w:rPr>
-        <w:t xml:space="preserve">Figure 5.40 A </w:t>
-      </w:r>
-      <w:proofErr w:type="spellStart"/>
-      <w:r>
-        <w:rPr>
-          <w:b/>
-          <w:bCs/>
-        </w:rPr>
-        <w:t>PaintGlyph</w:t>
-      </w:r>
-      <w:proofErr w:type="spellEnd"/>
-      <w:r>
-        <w:rPr>
-          <w:b/>
-          <w:bCs/>
-        </w:rPr>
-        <w:t xml:space="preserve"> and PaintSolid table are used to define the clock hour hand pointing to 12.</w:t>
+        <w:t>Figure 5.40 A PaintGlyph and PaintSolid table are used to define the clock hour hand pointing to 12.</w:t>
       </w:r>
     </w:p>
     <w:p>
@@ -4761,23 +4673,7 @@
           <w:b/>
           <w:bCs/>
         </w:rPr>
-        <w:t xml:space="preserve">Figure 5.43 A </w:t>
-      </w:r>
-      <w:proofErr w:type="spellStart"/>
-      <w:r>
-        <w:rPr>
-          <w:b/>
-          <w:bCs/>
-        </w:rPr>
-        <w:t>PaintColrLayers</w:t>
-      </w:r>
-      <w:proofErr w:type="spellEnd"/>
-      <w:r>
-        <w:rPr>
-          <w:b/>
-          <w:bCs/>
-        </w:rPr>
-        <w:t xml:space="preserve"> table is used to reference a set of layers that define a shared clock face composition.</w:t>
+        <w:t>Figure 5.43 A PaintColrLayers table is used to reference a set of layers that define a shared clock face composition.</w:t>
       </w:r>
     </w:p>
     <w:p>
@@ -4893,23 +4789,7 @@
           <w:b/>
           <w:bCs/>
         </w:rPr>
-        <w:t xml:space="preserve">Figure 5.44 A </w:t>
-      </w:r>
-      <w:proofErr w:type="spellStart"/>
-      <w:r>
-        <w:rPr>
-          <w:b/>
-          <w:bCs/>
-        </w:rPr>
-        <w:t>PaintColrGlyph</w:t>
-      </w:r>
-      <w:proofErr w:type="spellEnd"/>
-      <w:r>
-        <w:rPr>
-          <w:b/>
-          <w:bCs/>
-        </w:rPr>
-        <w:t xml:space="preserve"> table is used to reference the shared clock face composition via a glyph ID.</w:t>
+        <w:t>Figure 5.44 A PaintColrGlyph table is used to reference the shared clock face composition via a glyph ID.</w:t>
       </w:r>
     </w:p>
     <w:p>
@@ -5247,23 +5127,7 @@
           <w:b/>
           <w:bCs/>
         </w:rPr>
-        <w:t xml:space="preserve">Figure 5.45 Graph with a leaf node that </w:t>
-      </w:r>
-      <w:proofErr w:type="gramStart"/>
-      <w:r>
-        <w:rPr>
-          <w:b/>
-          <w:bCs/>
-        </w:rPr>
-        <w:t>isn’t</w:t>
-      </w:r>
-      <w:proofErr w:type="gramEnd"/>
-      <w:r>
-        <w:rPr>
-          <w:b/>
-          <w:bCs/>
-        </w:rPr>
-        <w:t xml:space="preserve"> a distinct visual element.</w:t>
+        <w:t>Figure 5.45 Graph with a leaf node that isn’t a distinct visual element.</w:t>
       </w:r>
     </w:p>
     <w:p>
@@ -5398,25 +5262,7 @@
           <w:sz w:val="20"/>
           <w:szCs w:val="20"/>
         </w:rPr>
-        <w:t xml:space="preserve">    function </w:t>
-      </w:r>
-      <w:proofErr w:type="gramStart"/>
-      <w:r>
-        <w:rPr>
-          <w:rStyle w:val="VerbatimChar"/>
-          <w:sz w:val="20"/>
-          <w:szCs w:val="20"/>
-        </w:rPr>
-        <w:t>paintIsAcyclic(</w:t>
-      </w:r>
-      <w:proofErr w:type="gramEnd"/>
-      <w:r>
-        <w:rPr>
-          <w:rStyle w:val="VerbatimChar"/>
-          <w:sz w:val="20"/>
-          <w:szCs w:val="20"/>
-        </w:rPr>
-        <w:t>paint, pathPaints)</w:t>
+        <w:t xml:space="preserve">    function paintIsAcyclic(paint, pathPaints)</w:t>
       </w:r>
       <w:r>
         <w:rPr>
@@ -15151,10 +14997,10 @@
           <w:szCs w:val="28"/>
         </w:rPr>
       </w:pPr>
-      <w:bookmarkStart w:id="5" w:name="X410a1f7aa5c9f4ffb4132690e1823f0b4835e07"/>
-      <w:bookmarkStart w:id="6" w:name="_Changes_to_OFF"/>
-      <w:bookmarkEnd w:id="3"/>
-      <w:bookmarkEnd w:id="6"/>
+      <w:bookmarkStart w:id="5" w:name="_Changes_to_OFF"/>
+      <w:bookmarkStart w:id="6" w:name="X410a1f7aa5c9f4ffb4132690e1823f0b4835e07"/>
+      <w:bookmarkEnd w:id="4"/>
+      <w:bookmarkEnd w:id="5"/>
       <w:r>
         <w:br w:type="page"/>
       </w:r>
@@ -15837,7 +15683,13 @@
         <w:pStyle w:val="BodyText"/>
       </w:pPr>
       <w:r>
-        <w:t>If the context in which the VarF2Dot14 is used contrains the valid range for the default value, then any variations by applying deltas are clipped to that range.</w:t>
+        <w:t>If the context in which the VarF2Dot14 is used con</w:t>
+      </w:r>
+      <w:r>
+        <w:t>s</w:t>
+      </w:r>
+      <w:r>
+        <w:t>trains the valid range for the default value, then any variations by applying deltas are clipped to that range.</w:t>
       </w:r>
     </w:p>
     <w:p>
@@ -16503,11 +16355,11 @@
           <w:szCs w:val="28"/>
         </w:rPr>
       </w:pPr>
-      <w:bookmarkStart w:id="11" w:name="changes-to-off-bibliography"/>
-      <w:bookmarkStart w:id="12" w:name="_Changes_to_OFF_1"/>
-      <w:bookmarkEnd w:id="5"/>
+      <w:bookmarkStart w:id="11" w:name="_Changes_to_OFF_1"/>
+      <w:bookmarkStart w:id="12" w:name="changes-to-off-bibliography"/>
+      <w:bookmarkEnd w:id="6"/>
       <w:bookmarkEnd w:id="10"/>
-      <w:bookmarkEnd w:id="12"/>
+      <w:bookmarkEnd w:id="11"/>
       <w:r>
         <w:br w:type="page"/>
       </w:r>
@@ -16555,7 +16407,7 @@
         <w:t>Compositing and Blending Level 1. W3C Candidate Recommendation, 13 January 2015. https://www.w3.org/TR/compositing-1/</w:t>
       </w:r>
       <w:bookmarkEnd w:id="0"/>
-      <w:bookmarkEnd w:id="11"/>
+      <w:bookmarkEnd w:id="12"/>
     </w:p>
     <w:sectPr>
       <w:pgSz w:w="12240" w:h="15840"/>
@@ -17145,6 +16997,13 @@
     <w:lsdException w:name="Placeholder Text" w:semiHidden="1"/>
     <w:lsdException w:name="Light Shading"/>
     <w:lsdException w:name="Light List"/>
+    <w:lsdException w:name="Light Grid"/>
+    <w:lsdException w:name="Medium Shading 1"/>
+    <w:lsdException w:name="Medium Shading 2"/>
+    <w:lsdException w:name="Medium List 1"/>
+    <w:lsdException w:name="Medium List 2"/>
+    <w:lsdException w:name="Medium Grid 1"/>
+    <w:lsdException w:name="Medium Grid 2"/>
     <w:lsdException w:name="Medium Grid 3"/>
     <w:lsdException w:name="Dark List"/>
     <w:lsdException w:name="Colorful Shading"/>

</xml_diff>